<commit_message>
Fixed BigNumbers and added Paper trading
</commit_message>
<xml_diff>
--- a/instructions.docx
+++ b/instructions.docx
@@ -148,16 +148,32 @@
         <w:bidi w:val="0"/>
         <w:jc w:val="left"/>
         <w:rPr>
-          <w:b/>
-          <w:b/>
-          <w:bCs/>
-        </w:rPr>
-      </w:pPr>
-      <w:r>
-        <w:rPr>
-          <w:b/>
-          <w:bCs/>
-        </w:rPr>
+          <w:b w:val="false"/>
+          <w:b w:val="false"/>
+          <w:bCs w:val="false"/>
+        </w:rPr>
+      </w:pPr>
+      <w:r>
+        <w:rPr>
+          <w:b w:val="false"/>
+          <w:bCs w:val="false"/>
+        </w:rPr>
+        <w:t xml:space="preserve">There’s a variable in the global.paramsPCS.js file called “_liveTrading”, just change this to </w:t>
+      </w:r>
+      <w:r>
+        <w:rPr>
+          <w:rFonts w:ascii="FreeMono" w:hAnsi="FreeMono"/>
+          <w:b w:val="false"/>
+          <w:bCs w:val="false"/>
+        </w:rPr>
+        <w:t>false</w:t>
+      </w:r>
+      <w:r>
+        <w:rPr>
+          <w:b w:val="false"/>
+          <w:bCs w:val="false"/>
+        </w:rPr>
+        <w:t xml:space="preserve"> and that will allow you to play with the bot and it won’t actually spend any tokens or gas.</w:t>
       </w:r>
     </w:p>
     <w:p>
@@ -442,46 +458,7 @@
           <w:szCs w:val="24"/>
           <w:lang w:val="en-GB" w:eastAsia="zh-CN" w:bidi="hi-IN"/>
         </w:rPr>
-        <w:t>Simple</w:t>
-      </w:r>
-      <w:r>
-        <w:rPr>
-          <w:rFonts w:eastAsia="Noto Serif CJK SC" w:cs="Lohit Devanagari" w:ascii="FreeMono" w:hAnsi="FreeMono"/>
-          <w:b/>
-          <w:bCs/>
-          <w:color w:val="auto"/>
-          <w:kern w:val="2"/>
-          <w:sz w:val="24"/>
-          <w:szCs w:val="24"/>
-          <w:lang w:val="en-GB" w:eastAsia="zh-CN" w:bidi="hi-IN"/>
-        </w:rPr>
-        <w:t>Bot</w:t>
-      </w:r>
-      <w:r>
-        <w:rPr>
-          <w:rFonts w:eastAsia="Noto Serif CJK SC" w:cs="Lohit Devanagari" w:ascii="FreeMono" w:hAnsi="FreeMono"/>
-          <w:b/>
-          <w:bCs/>
-          <w:color w:val="auto"/>
-          <w:kern w:val="2"/>
-          <w:sz w:val="24"/>
-          <w:szCs w:val="24"/>
-          <w:lang w:val="en-GB" w:eastAsia="zh-CN" w:bidi="hi-IN"/>
-        </w:rPr>
-        <w:t>Trad</w:t>
-      </w:r>
-      <w:r>
-        <w:rPr>
-          <w:rFonts w:eastAsia="Noto Serif CJK SC" w:cs="Lohit Devanagari" w:ascii="FreeMono" w:hAnsi="FreeMono"/>
-          <w:b/>
-          <w:bCs/>
-          <w:color w:val="auto"/>
-          <w:kern w:val="2"/>
-          <w:sz w:val="24"/>
-          <w:szCs w:val="24"/>
-          <w:lang w:val="en-GB" w:eastAsia="zh-CN" w:bidi="hi-IN"/>
-        </w:rPr>
-        <w:t>er</w:t>
+        <w:t>SimpleBotTrader</w:t>
       </w:r>
     </w:p>
     <w:p>
@@ -1055,37 +1032,7 @@
           <w:szCs w:val="24"/>
           <w:lang w:val="en-GB" w:eastAsia="zh-CN" w:bidi="hi-IN"/>
         </w:rPr>
-        <w:t>global.params</w:t>
-      </w:r>
-      <w:r>
-        <w:rPr>
-          <w:rFonts w:eastAsia="Noto Serif CJK SC" w:cs="Lohit Devanagari" w:ascii="FreeMono" w:hAnsi="FreeMono"/>
-          <w:b w:val="false"/>
-          <w:bCs w:val="false"/>
-          <w:i w:val="false"/>
-          <w:iCs w:val="false"/>
-          <w:color w:val="auto"/>
-          <w:kern w:val="2"/>
-          <w:sz w:val="24"/>
-          <w:szCs w:val="24"/>
-          <w:lang w:val="en-GB" w:eastAsia="zh-CN" w:bidi="hi-IN"/>
-        </w:rPr>
-        <w:t>PCS</w:t>
-      </w:r>
-      <w:r>
-        <w:rPr>
-          <w:rFonts w:eastAsia="Noto Serif CJK SC" w:cs="Lohit Devanagari" w:ascii="FreeMono" w:hAnsi="FreeMono"/>
-          <w:b w:val="false"/>
-          <w:bCs w:val="false"/>
-          <w:i w:val="false"/>
-          <w:iCs w:val="false"/>
-          <w:color w:val="auto"/>
-          <w:kern w:val="2"/>
-          <w:sz w:val="24"/>
-          <w:szCs w:val="24"/>
-          <w:lang w:val="en-GB" w:eastAsia="zh-CN" w:bidi="hi-IN"/>
-        </w:rPr>
-        <w:t>.js</w:t>
+        <w:t>global.paramsPCS.js</w:t>
       </w:r>
       <w:r>
         <w:rPr>
@@ -1273,37 +1220,7 @@
           <w:szCs w:val="24"/>
           <w:lang w:val="en-GB" w:eastAsia="zh-CN" w:bidi="hi-IN"/>
         </w:rPr>
-        <w:t>trading.params</w:t>
-      </w:r>
-      <w:r>
-        <w:rPr>
-          <w:rFonts w:eastAsia="Noto Serif CJK SC" w:cs="Lohit Devanagari" w:ascii="FreeMono" w:hAnsi="FreeMono"/>
-          <w:b w:val="false"/>
-          <w:bCs w:val="false"/>
-          <w:i w:val="false"/>
-          <w:iCs w:val="false"/>
-          <w:color w:val="auto"/>
-          <w:kern w:val="2"/>
-          <w:sz w:val="24"/>
-          <w:szCs w:val="24"/>
-          <w:lang w:val="en-GB" w:eastAsia="zh-CN" w:bidi="hi-IN"/>
-        </w:rPr>
-        <w:t>PCS</w:t>
-      </w:r>
-      <w:r>
-        <w:rPr>
-          <w:rFonts w:eastAsia="Noto Serif CJK SC" w:cs="Lohit Devanagari" w:ascii="FreeMono" w:hAnsi="FreeMono"/>
-          <w:b w:val="false"/>
-          <w:bCs w:val="false"/>
-          <w:i w:val="false"/>
-          <w:iCs w:val="false"/>
-          <w:color w:val="auto"/>
-          <w:kern w:val="2"/>
-          <w:sz w:val="24"/>
-          <w:szCs w:val="24"/>
-          <w:lang w:val="en-GB" w:eastAsia="zh-CN" w:bidi="hi-IN"/>
-        </w:rPr>
-        <w:t>.js</w:t>
+        <w:t>trading.paramsPCS.js</w:t>
       </w:r>
       <w:r>
         <w:rPr>
@@ -2164,23 +2081,7 @@
           <w:b w:val="false"/>
           <w:bCs w:val="false"/>
         </w:rPr>
-        <w:t>TradeLog</w:t>
-      </w:r>
-      <w:r>
-        <w:rPr>
-          <w:rFonts w:ascii="FreeMono" w:hAnsi="FreeMono"/>
-          <w:b w:val="false"/>
-          <w:bCs w:val="false"/>
-        </w:rPr>
-        <w:t>PCS</w:t>
-      </w:r>
-      <w:r>
-        <w:rPr>
-          <w:rFonts w:ascii="FreeMono" w:hAnsi="FreeMono"/>
-          <w:b w:val="false"/>
-          <w:bCs w:val="false"/>
-        </w:rPr>
-        <w:t>.xxxxxxxx.txt</w:t>
+        <w:t>TradeLogPCS.xxxxxxxx.txt</w:t>
       </w:r>
       <w:r>
         <w:rPr>
@@ -2188,6 +2089,95 @@
           <w:bCs w:val="false"/>
         </w:rPr>
         <w:t xml:space="preserve"> which has a record of what has gone on for that day. (It doesn’t have every price tick but it does have the starting record as well as trade attempts)</w:t>
+      </w:r>
+    </w:p>
+    <w:p>
+      <w:pPr>
+        <w:pStyle w:val="Normal"/>
+        <w:bidi w:val="0"/>
+        <w:jc w:val="left"/>
+        <w:rPr>
+          <w:b w:val="false"/>
+          <w:b w:val="false"/>
+          <w:bCs w:val="false"/>
+        </w:rPr>
+      </w:pPr>
+      <w:r>
+        <w:rPr/>
+      </w:r>
+    </w:p>
+    <w:p>
+      <w:pPr>
+        <w:pStyle w:val="Normal"/>
+        <w:bidi w:val="0"/>
+        <w:jc w:val="left"/>
+        <w:rPr>
+          <w:b/>
+          <w:b/>
+          <w:bCs/>
+        </w:rPr>
+      </w:pPr>
+      <w:r>
+        <w:rPr>
+          <w:b/>
+          <w:bCs/>
+        </w:rPr>
+        <w:t>Stopping the Bot</w:t>
+      </w:r>
+    </w:p>
+    <w:p>
+      <w:pPr>
+        <w:pStyle w:val="Normal"/>
+        <w:bidi w:val="0"/>
+        <w:jc w:val="left"/>
+        <w:rPr/>
+      </w:pPr>
+      <w:r>
+        <w:rPr>
+          <w:rFonts w:eastAsia="Noto Serif CJK SC" w:cs="Lohit Devanagari"/>
+          <w:b/>
+          <w:bCs/>
+          <w:color w:val="auto"/>
+          <w:kern w:val="2"/>
+          <w:sz w:val="24"/>
+          <w:szCs w:val="24"/>
+          <w:lang w:val="en-GB" w:eastAsia="zh-CN" w:bidi="hi-IN"/>
+        </w:rPr>
+        <w:tab/>
+      </w:r>
+      <w:r>
+        <w:rPr>
+          <w:rFonts w:eastAsia="Noto Serif CJK SC" w:cs="Lohit Devanagari"/>
+          <w:b w:val="false"/>
+          <w:bCs w:val="false"/>
+          <w:color w:val="auto"/>
+          <w:kern w:val="2"/>
+          <w:sz w:val="24"/>
+          <w:szCs w:val="24"/>
+          <w:lang w:val="en-GB" w:eastAsia="zh-CN" w:bidi="hi-IN"/>
+        </w:rPr>
+        <w:t>P</w:t>
+      </w:r>
+      <w:r>
+        <w:rPr>
+          <w:b w:val="false"/>
+          <w:bCs w:val="false"/>
+        </w:rPr>
+        <w:t xml:space="preserve">ress </w:t>
+      </w:r>
+      <w:r>
+        <w:rPr>
+          <w:b/>
+          <w:bCs/>
+        </w:rPr>
+        <w:t xml:space="preserve">Ctrl-C </w:t>
+      </w:r>
+      <w:r>
+        <w:rPr>
+          <w:b w:val="false"/>
+          <w:bCs w:val="false"/>
+        </w:rPr>
+        <w:t>and that will stop the bot from running</w:t>
       </w:r>
     </w:p>
     <w:p>

</xml_diff>